<commit_message>
prueba .docx en git
</commit_message>
<xml_diff>
--- a/ISIS-1225 - Laboratorio 11.docx
+++ b/ISIS-1225 - Laboratorio 11.docx
@@ -4,7 +4,7 @@
   <w:body>
     <w:p>
       <w:pPr>
-        <w:pStyle w:val="Title"/>
+        <w:pStyle w:val="Ttulo"/>
         <w:jc w:val="center"/>
         <w:rPr>
           <w:b/>
@@ -18,12 +18,31 @@
           <w:bCs/>
           <w:lang w:val="es-CO"/>
         </w:rPr>
+        <w:t>asfsashsdh</w:t>
+      </w:r>
+    </w:p>
+    <w:p>
+      <w:pPr>
+        <w:pStyle w:val="Ttulo"/>
+        <w:jc w:val="center"/>
+        <w:rPr>
+          <w:b/>
+          <w:bCs/>
+          <w:lang w:val="es-CO"/>
+        </w:rPr>
+      </w:pPr>
+      <w:r>
+        <w:rPr>
+          <w:b/>
+          <w:bCs/>
+          <w:lang w:val="es-CO"/>
+        </w:rPr>
         <w:t>LABORATORIO NO. 11: GRAFOS</w:t>
       </w:r>
     </w:p>
     <w:p>
       <w:pPr>
-        <w:pStyle w:val="Heading1"/>
+        <w:pStyle w:val="Ttulo1"/>
         <w:jc w:val="both"/>
         <w:rPr>
           <w:color w:val="auto"/>
@@ -109,7 +128,7 @@
     </w:p>
     <w:p>
       <w:pPr>
-        <w:pStyle w:val="ListParagraph"/>
+        <w:pStyle w:val="Prrafodelista"/>
         <w:numPr>
           <w:ilvl w:val="0"/>
           <w:numId w:val="7"/>
@@ -146,7 +165,7 @@
     </w:p>
     <w:p>
       <w:pPr>
-        <w:pStyle w:val="ListParagraph"/>
+        <w:pStyle w:val="Prrafodelista"/>
         <w:numPr>
           <w:ilvl w:val="0"/>
           <w:numId w:val="7"/>
@@ -179,7 +198,7 @@
     </w:p>
     <w:p>
       <w:pPr>
-        <w:pStyle w:val="Heading1"/>
+        <w:pStyle w:val="Ttulo1"/>
         <w:jc w:val="both"/>
         <w:rPr>
           <w:color w:val="auto"/>
@@ -216,7 +235,7 @@
     </w:p>
     <w:p>
       <w:pPr>
-        <w:pStyle w:val="Heading2"/>
+        <w:pStyle w:val="Ttulo2"/>
         <w:jc w:val="both"/>
         <w:rPr>
           <w:color w:val="auto"/>
@@ -323,7 +342,7 @@
       <w:hyperlink r:id="rId11" w:history="1">
         <w:r>
           <w:rPr>
-            <w:rStyle w:val="Hyperlink"/>
+            <w:rStyle w:val="Hipervnculo"/>
             <w:lang w:val="es-CO"/>
           </w:rPr>
           <w:t>https://github.com/ISIS1225DEVS/ISIS1225-SampleGraph</w:t>
@@ -492,7 +511,7 @@
       <w:hyperlink r:id="rId12" w:history="1">
         <w:r>
           <w:rPr>
-            <w:rStyle w:val="Hyperlink"/>
+            <w:rStyle w:val="Hipervnculo"/>
             <w:lang w:val="es-CO"/>
           </w:rPr>
           <w:t>https://www.kaggle.com/gowthamvarma/singapore-bus-data-land-transport-authority</w:t>
@@ -545,7 +564,6 @@
         <w:rPr>
           <w:i/>
           <w:iCs/>
-          <w:lang w:val="es-CO"/>
         </w:rPr>
       </w:pPr>
       <w:proofErr w:type="spellStart"/>
@@ -553,7 +571,6 @@
         <w:rPr>
           <w:i/>
           <w:iCs/>
-          <w:lang w:val="es-CO"/>
         </w:rPr>
         <w:t>ServiceNo</w:t>
       </w:r>
@@ -562,25 +579,50 @@
         <w:rPr>
           <w:i/>
           <w:iCs/>
-          <w:lang w:val="es-CO"/>
-        </w:rPr>
-        <w:t xml:space="preserve">, </w:t>
+        </w:rPr>
+        <w:t>, Operator</w:t>
+      </w:r>
+      <w:r>
+        <w:rPr>
+          <w:i/>
+          <w:iCs/>
+        </w:rPr>
+        <w:t>,</w:t>
+      </w:r>
+      <w:r>
+        <w:rPr>
+          <w:i/>
+          <w:iCs/>
+        </w:rPr>
+        <w:t xml:space="preserve"> </w:t>
+      </w:r>
+      <w:r>
+        <w:rPr>
+          <w:i/>
+          <w:iCs/>
+        </w:rPr>
+        <w:t>Direction,</w:t>
+      </w:r>
+      <w:r>
+        <w:rPr>
+          <w:i/>
+          <w:iCs/>
+        </w:rPr>
+        <w:t xml:space="preserve"> </w:t>
       </w:r>
       <w:proofErr w:type="spellStart"/>
       <w:r>
         <w:rPr>
           <w:i/>
           <w:iCs/>
-          <w:lang w:val="es-CO"/>
-        </w:rPr>
-        <w:t>Operator</w:t>
+        </w:rPr>
+        <w:t>StopSequence</w:t>
       </w:r>
       <w:proofErr w:type="spellEnd"/>
       <w:r>
         <w:rPr>
           <w:i/>
           <w:iCs/>
-          <w:lang w:val="es-CO"/>
         </w:rPr>
         <w:t>,</w:t>
       </w:r>
@@ -588,7 +630,6 @@
         <w:rPr>
           <w:i/>
           <w:iCs/>
-          <w:lang w:val="es-CO"/>
         </w:rPr>
         <w:t xml:space="preserve"> </w:t>
       </w:r>
@@ -597,16 +638,14 @@
         <w:rPr>
           <w:i/>
           <w:iCs/>
-          <w:lang w:val="es-CO"/>
-        </w:rPr>
-        <w:t>Direction</w:t>
+        </w:rPr>
+        <w:t>BusStopCode</w:t>
       </w:r>
       <w:proofErr w:type="spellEnd"/>
       <w:r>
         <w:rPr>
           <w:i/>
           <w:iCs/>
-          <w:lang w:val="es-CO"/>
         </w:rPr>
         <w:t>,</w:t>
       </w:r>
@@ -614,25 +653,31 @@
         <w:rPr>
           <w:i/>
           <w:iCs/>
-          <w:lang w:val="es-CO"/>
         </w:rPr>
         <w:t xml:space="preserve"> </w:t>
       </w:r>
       <w:proofErr w:type="spellStart"/>
-      <w:r>
-        <w:rPr>
-          <w:i/>
-          <w:iCs/>
-          <w:lang w:val="es-CO"/>
-        </w:rPr>
-        <w:t>StopSequence</w:t>
+      <w:proofErr w:type="gramStart"/>
+      <w:r>
+        <w:rPr>
+          <w:i/>
+          <w:iCs/>
+        </w:rPr>
+        <w:t>Distance,WD</w:t>
+      </w:r>
+      <w:proofErr w:type="gramEnd"/>
+      <w:r>
+        <w:rPr>
+          <w:i/>
+          <w:iCs/>
+        </w:rPr>
+        <w:t>_FirstBus</w:t>
       </w:r>
       <w:proofErr w:type="spellEnd"/>
       <w:r>
         <w:rPr>
           <w:i/>
           <w:iCs/>
-          <w:lang w:val="es-CO"/>
         </w:rPr>
         <w:t>,</w:t>
       </w:r>
@@ -640,7 +685,6 @@
         <w:rPr>
           <w:i/>
           <w:iCs/>
-          <w:lang w:val="es-CO"/>
         </w:rPr>
         <w:t xml:space="preserve"> </w:t>
       </w:r>
@@ -649,16 +693,14 @@
         <w:rPr>
           <w:i/>
           <w:iCs/>
-          <w:lang w:val="es-CO"/>
-        </w:rPr>
-        <w:t>BusStopCode</w:t>
+        </w:rPr>
+        <w:t>WD_LastBus</w:t>
       </w:r>
       <w:proofErr w:type="spellEnd"/>
       <w:r>
         <w:rPr>
           <w:i/>
           <w:iCs/>
-          <w:lang w:val="es-CO"/>
         </w:rPr>
         <w:t>,</w:t>
       </w:r>
@@ -666,7 +708,6 @@
         <w:rPr>
           <w:i/>
           <w:iCs/>
-          <w:lang w:val="es-CO"/>
         </w:rPr>
         <w:t xml:space="preserve"> </w:t>
       </w:r>
@@ -675,16 +716,14 @@
         <w:rPr>
           <w:i/>
           <w:iCs/>
-          <w:lang w:val="es-CO"/>
-        </w:rPr>
-        <w:t>Distance,WD_FirstBus</w:t>
+        </w:rPr>
+        <w:t>SAT_FirstBus</w:t>
       </w:r>
       <w:proofErr w:type="spellEnd"/>
       <w:r>
         <w:rPr>
           <w:i/>
           <w:iCs/>
-          <w:lang w:val="es-CO"/>
         </w:rPr>
         <w:t>,</w:t>
       </w:r>
@@ -692,7 +731,6 @@
         <w:rPr>
           <w:i/>
           <w:iCs/>
-          <w:lang w:val="es-CO"/>
         </w:rPr>
         <w:t xml:space="preserve"> </w:t>
       </w:r>
@@ -701,16 +739,14 @@
         <w:rPr>
           <w:i/>
           <w:iCs/>
-          <w:lang w:val="es-CO"/>
-        </w:rPr>
-        <w:t>WD_LastBus</w:t>
+        </w:rPr>
+        <w:t>SAT_LastBus</w:t>
       </w:r>
       <w:proofErr w:type="spellEnd"/>
       <w:r>
         <w:rPr>
           <w:i/>
           <w:iCs/>
-          <w:lang w:val="es-CO"/>
         </w:rPr>
         <w:t>,</w:t>
       </w:r>
@@ -718,7 +754,6 @@
         <w:rPr>
           <w:i/>
           <w:iCs/>
-          <w:lang w:val="es-CO"/>
         </w:rPr>
         <w:t xml:space="preserve"> </w:t>
       </w:r>
@@ -727,16 +762,14 @@
         <w:rPr>
           <w:i/>
           <w:iCs/>
-          <w:lang w:val="es-CO"/>
-        </w:rPr>
-        <w:t>SAT_FirstBus</w:t>
+        </w:rPr>
+        <w:t>SUN_FirstBus</w:t>
       </w:r>
       <w:proofErr w:type="spellEnd"/>
       <w:r>
         <w:rPr>
           <w:i/>
           <w:iCs/>
-          <w:lang w:val="es-CO"/>
         </w:rPr>
         <w:t>,</w:t>
       </w:r>
@@ -744,7 +777,6 @@
         <w:rPr>
           <w:i/>
           <w:iCs/>
-          <w:lang w:val="es-CO"/>
         </w:rPr>
         <w:t xml:space="preserve"> </w:t>
       </w:r>
@@ -753,68 +785,14 @@
         <w:rPr>
           <w:i/>
           <w:iCs/>
-          <w:lang w:val="es-CO"/>
-        </w:rPr>
-        <w:t>SAT_LastBus</w:t>
+        </w:rPr>
+        <w:t>SUN_LastBus</w:t>
       </w:r>
       <w:proofErr w:type="spellEnd"/>
       <w:r>
         <w:rPr>
           <w:i/>
           <w:iCs/>
-          <w:lang w:val="es-CO"/>
-        </w:rPr>
-        <w:t>,</w:t>
-      </w:r>
-      <w:r>
-        <w:rPr>
-          <w:i/>
-          <w:iCs/>
-          <w:lang w:val="es-CO"/>
-        </w:rPr>
-        <w:t xml:space="preserve"> </w:t>
-      </w:r>
-      <w:proofErr w:type="spellStart"/>
-      <w:r>
-        <w:rPr>
-          <w:i/>
-          <w:iCs/>
-          <w:lang w:val="es-CO"/>
-        </w:rPr>
-        <w:t>SUN_FirstBus</w:t>
-      </w:r>
-      <w:proofErr w:type="spellEnd"/>
-      <w:r>
-        <w:rPr>
-          <w:i/>
-          <w:iCs/>
-          <w:lang w:val="es-CO"/>
-        </w:rPr>
-        <w:t>,</w:t>
-      </w:r>
-      <w:r>
-        <w:rPr>
-          <w:i/>
-          <w:iCs/>
-          <w:lang w:val="es-CO"/>
-        </w:rPr>
-        <w:t xml:space="preserve"> </w:t>
-      </w:r>
-      <w:proofErr w:type="spellStart"/>
-      <w:r>
-        <w:rPr>
-          <w:i/>
-          <w:iCs/>
-          <w:lang w:val="es-CO"/>
-        </w:rPr>
-        <w:t>SUN_LastBus</w:t>
-      </w:r>
-      <w:proofErr w:type="spellEnd"/>
-      <w:r>
-        <w:rPr>
-          <w:i/>
-          <w:iCs/>
-          <w:lang w:val="es-CO"/>
         </w:rPr>
         <w:t>.</w:t>
       </w:r>
@@ -822,30 +800,21 @@
     <w:p>
       <w:pPr>
         <w:jc w:val="both"/>
-        <w:rPr>
-          <w:lang w:val="es-CO"/>
-        </w:rPr>
       </w:pPr>
     </w:p>
     <w:p>
       <w:pPr>
         <w:jc w:val="both"/>
-        <w:rPr>
-          <w:lang w:val="es-CO"/>
-        </w:rPr>
       </w:pPr>
     </w:p>
     <w:p>
       <w:pPr>
         <w:jc w:val="both"/>
-        <w:rPr>
-          <w:lang w:val="es-CO"/>
-        </w:rPr>
-      </w:pPr>
-    </w:p>
-    <w:p>
-      <w:pPr>
-        <w:pStyle w:val="Heading2"/>
+      </w:pPr>
+    </w:p>
+    <w:p>
+      <w:pPr>
+        <w:pStyle w:val="Ttulo2"/>
         <w:jc w:val="both"/>
         <w:rPr>
           <w:lang w:val="es-CO"/>
@@ -1191,7 +1160,7 @@
     </w:p>
     <w:p>
       <w:pPr>
-        <w:pStyle w:val="Heading2"/>
+        <w:pStyle w:val="Ttulo2"/>
         <w:jc w:val="both"/>
         <w:rPr>
           <w:lang w:val="es-CO"/>
@@ -1280,6 +1249,7 @@
         <w:rPr>
           <w:lang w:val="es-CO"/>
         </w:rPr>
+        <w:lastRenderedPageBreak/>
         <w:t>Al ejecutar el ejemplo</w:t>
       </w:r>
       <w:r>
@@ -2009,7 +1979,7 @@
     </w:p>
     <w:p>
       <w:pPr>
-        <w:pStyle w:val="ListParagraph"/>
+        <w:pStyle w:val="Prrafodelista"/>
         <w:numPr>
           <w:ilvl w:val="0"/>
           <w:numId w:val="26"/>
@@ -2028,7 +1998,7 @@
     </w:p>
     <w:p>
       <w:pPr>
-        <w:pStyle w:val="ListParagraph"/>
+        <w:pStyle w:val="Prrafodelista"/>
         <w:numPr>
           <w:ilvl w:val="0"/>
           <w:numId w:val="26"/>
@@ -2164,6 +2134,7 @@
         <w:rPr>
           <w:lang w:val="es-CO"/>
         </w:rPr>
+        <w:lastRenderedPageBreak/>
         <w:t xml:space="preserve">Cada instrucción </w:t>
       </w:r>
       <w:r>
@@ -2940,7 +2911,7 @@
   </w:tbl>
   <w:p>
     <w:pPr>
-      <w:pStyle w:val="Header"/>
+      <w:pStyle w:val="Encabezado"/>
     </w:pPr>
   </w:p>
 </w:hdr>
@@ -3407,7 +3378,7 @@
     <w:lvl w:ilvl="0" w:tplc="76E83C4A">
       <w:start w:val="1"/>
       <w:numFmt w:val="decimal"/>
-      <w:pStyle w:val="Heading1"/>
+      <w:pStyle w:val="Ttulo1"/>
       <w:lvlText w:val="%1"/>
       <w:lvlJc w:val="left"/>
       <w:pPr>
@@ -3417,7 +3388,7 @@
     <w:lvl w:ilvl="1" w:tplc="379E2CCC">
       <w:start w:val="1"/>
       <w:numFmt w:val="decimal"/>
-      <w:pStyle w:val="Heading2"/>
+      <w:pStyle w:val="Ttulo2"/>
       <w:lvlText w:val="%1.%2"/>
       <w:lvlJc w:val="left"/>
       <w:pPr>
@@ -3427,7 +3398,7 @@
     <w:lvl w:ilvl="2" w:tplc="E88E4B90">
       <w:start w:val="1"/>
       <w:numFmt w:val="decimal"/>
-      <w:pStyle w:val="Heading3"/>
+      <w:pStyle w:val="Ttulo3"/>
       <w:lvlText w:val="%1.%2.%3"/>
       <w:lvlJc w:val="left"/>
       <w:pPr>
@@ -3437,7 +3408,7 @@
     <w:lvl w:ilvl="3" w:tplc="6AEA33B2">
       <w:start w:val="1"/>
       <w:numFmt w:val="decimal"/>
-      <w:pStyle w:val="Heading4"/>
+      <w:pStyle w:val="Ttulo4"/>
       <w:lvlText w:val="%1.%2.%3.%4"/>
       <w:lvlJc w:val="left"/>
       <w:pPr>
@@ -3447,7 +3418,7 @@
     <w:lvl w:ilvl="4" w:tplc="8048F194">
       <w:start w:val="1"/>
       <w:numFmt w:val="decimal"/>
-      <w:pStyle w:val="Heading5"/>
+      <w:pStyle w:val="Ttulo5"/>
       <w:lvlText w:val="%1.%2.%3.%4.%5"/>
       <w:lvlJc w:val="left"/>
       <w:pPr>
@@ -3457,7 +3428,7 @@
     <w:lvl w:ilvl="5" w:tplc="3D3486B4">
       <w:start w:val="1"/>
       <w:numFmt w:val="decimal"/>
-      <w:pStyle w:val="Heading6"/>
+      <w:pStyle w:val="Ttulo6"/>
       <w:lvlText w:val="%1.%2.%3.%4.%5.%6"/>
       <w:lvlJc w:val="left"/>
       <w:pPr>
@@ -3467,7 +3438,7 @@
     <w:lvl w:ilvl="6" w:tplc="1CF65660">
       <w:start w:val="1"/>
       <w:numFmt w:val="decimal"/>
-      <w:pStyle w:val="Heading7"/>
+      <w:pStyle w:val="Ttulo7"/>
       <w:lvlText w:val="%1.%2.%3.%4.%5.%6.%7"/>
       <w:lvlJc w:val="left"/>
       <w:pPr>
@@ -3477,7 +3448,7 @@
     <w:lvl w:ilvl="7" w:tplc="35D6DE0A">
       <w:start w:val="1"/>
       <w:numFmt w:val="decimal"/>
-      <w:pStyle w:val="Heading8"/>
+      <w:pStyle w:val="Ttulo8"/>
       <w:lvlText w:val="%1.%2.%3.%4.%5.%6.%7.%8"/>
       <w:lvlJc w:val="left"/>
       <w:pPr>
@@ -3487,7 +3458,7 @@
     <w:lvl w:ilvl="8" w:tplc="D1949C46">
       <w:start w:val="1"/>
       <w:numFmt w:val="decimal"/>
-      <w:pStyle w:val="Heading9"/>
+      <w:pStyle w:val="Ttulo9"/>
       <w:lvlText w:val="%1.%2.%3.%4.%5.%6.%7.%8.%9"/>
       <w:lvlJc w:val="left"/>
       <w:pPr>
@@ -6136,11 +6107,11 @@
     <w:qFormat/>
     <w:rsid w:val="00CE5382"/>
   </w:style>
-  <w:style w:type="paragraph" w:styleId="Heading1">
+  <w:style w:type="paragraph" w:styleId="Ttulo1">
     <w:name w:val="heading 1"/>
     <w:basedOn w:val="Normal"/>
     <w:next w:val="Normal"/>
-    <w:link w:val="Heading1Char"/>
+    <w:link w:val="Ttulo1Car"/>
     <w:uiPriority w:val="9"/>
     <w:qFormat/>
     <w:rsid w:val="00F96056"/>
@@ -6166,11 +6137,11 @@
       <w:szCs w:val="36"/>
     </w:rPr>
   </w:style>
-  <w:style w:type="paragraph" w:styleId="Heading2">
+  <w:style w:type="paragraph" w:styleId="Ttulo2">
     <w:name w:val="heading 2"/>
     <w:basedOn w:val="Normal"/>
     <w:next w:val="Normal"/>
-    <w:link w:val="Heading2Char"/>
+    <w:link w:val="Ttulo2Car"/>
     <w:uiPriority w:val="9"/>
     <w:unhideWhenUsed/>
     <w:qFormat/>
@@ -6195,11 +6166,11 @@
       <w:szCs w:val="28"/>
     </w:rPr>
   </w:style>
-  <w:style w:type="paragraph" w:styleId="Heading3">
+  <w:style w:type="paragraph" w:styleId="Ttulo3">
     <w:name w:val="heading 3"/>
     <w:basedOn w:val="Normal"/>
     <w:next w:val="Normal"/>
-    <w:link w:val="Heading3Char"/>
+    <w:link w:val="Ttulo3Car"/>
     <w:uiPriority w:val="9"/>
     <w:unhideWhenUsed/>
     <w:qFormat/>
@@ -6221,11 +6192,11 @@
       <w:color w:val="000000" w:themeColor="text1"/>
     </w:rPr>
   </w:style>
-  <w:style w:type="paragraph" w:styleId="Heading4">
+  <w:style w:type="paragraph" w:styleId="Ttulo4">
     <w:name w:val="heading 4"/>
     <w:basedOn w:val="Normal"/>
     <w:next w:val="Normal"/>
-    <w:link w:val="Heading4Char"/>
+    <w:link w:val="Ttulo4Car"/>
     <w:uiPriority w:val="9"/>
     <w:unhideWhenUsed/>
     <w:qFormat/>
@@ -6249,11 +6220,11 @@
       <w:color w:val="000000" w:themeColor="text1"/>
     </w:rPr>
   </w:style>
-  <w:style w:type="paragraph" w:styleId="Heading5">
+  <w:style w:type="paragraph" w:styleId="Ttulo5">
     <w:name w:val="heading 5"/>
     <w:basedOn w:val="Normal"/>
     <w:next w:val="Normal"/>
-    <w:link w:val="Heading5Char"/>
+    <w:link w:val="Ttulo5Car"/>
     <w:uiPriority w:val="9"/>
     <w:semiHidden/>
     <w:unhideWhenUsed/>
@@ -6274,11 +6245,11 @@
       <w:color w:val="323E4F" w:themeColor="text2" w:themeShade="BF"/>
     </w:rPr>
   </w:style>
-  <w:style w:type="paragraph" w:styleId="Heading6">
+  <w:style w:type="paragraph" w:styleId="Ttulo6">
     <w:name w:val="heading 6"/>
     <w:basedOn w:val="Normal"/>
     <w:next w:val="Normal"/>
-    <w:link w:val="Heading6Char"/>
+    <w:link w:val="Ttulo6Car"/>
     <w:uiPriority w:val="9"/>
     <w:semiHidden/>
     <w:unhideWhenUsed/>
@@ -6301,11 +6272,11 @@
       <w:color w:val="323E4F" w:themeColor="text2" w:themeShade="BF"/>
     </w:rPr>
   </w:style>
-  <w:style w:type="paragraph" w:styleId="Heading7">
+  <w:style w:type="paragraph" w:styleId="Ttulo7">
     <w:name w:val="heading 7"/>
     <w:basedOn w:val="Normal"/>
     <w:next w:val="Normal"/>
-    <w:link w:val="Heading7Char"/>
+    <w:link w:val="Ttulo7Car"/>
     <w:uiPriority w:val="9"/>
     <w:semiHidden/>
     <w:unhideWhenUsed/>
@@ -6328,11 +6299,11 @@
       <w:color w:val="404040" w:themeColor="text1" w:themeTint="BF"/>
     </w:rPr>
   </w:style>
-  <w:style w:type="paragraph" w:styleId="Heading8">
+  <w:style w:type="paragraph" w:styleId="Ttulo8">
     <w:name w:val="heading 8"/>
     <w:basedOn w:val="Normal"/>
     <w:next w:val="Normal"/>
-    <w:link w:val="Heading8Char"/>
+    <w:link w:val="Ttulo8Car"/>
     <w:uiPriority w:val="9"/>
     <w:semiHidden/>
     <w:unhideWhenUsed/>
@@ -6355,11 +6326,11 @@
       <w:szCs w:val="20"/>
     </w:rPr>
   </w:style>
-  <w:style w:type="paragraph" w:styleId="Heading9">
+  <w:style w:type="paragraph" w:styleId="Ttulo9">
     <w:name w:val="heading 9"/>
     <w:basedOn w:val="Normal"/>
     <w:next w:val="Normal"/>
-    <w:link w:val="Heading9Char"/>
+    <w:link w:val="Ttulo9Car"/>
     <w:uiPriority w:val="9"/>
     <w:semiHidden/>
     <w:unhideWhenUsed/>
@@ -6384,13 +6355,13 @@
       <w:szCs w:val="20"/>
     </w:rPr>
   </w:style>
-  <w:style w:type="character" w:default="1" w:styleId="DefaultParagraphFont">
+  <w:style w:type="character" w:default="1" w:styleId="Fuentedeprrafopredeter">
     <w:name w:val="Default Paragraph Font"/>
     <w:uiPriority w:val="1"/>
     <w:semiHidden/>
     <w:unhideWhenUsed/>
   </w:style>
-  <w:style w:type="table" w:default="1" w:styleId="TableNormal">
+  <w:style w:type="table" w:default="1" w:styleId="Tablanormal">
     <w:name w:val="Normal Table"/>
     <w:uiPriority w:val="99"/>
     <w:semiHidden/>
@@ -6405,17 +6376,17 @@
       </w:tblCellMar>
     </w:tblPr>
   </w:style>
-  <w:style w:type="numbering" w:default="1" w:styleId="NoList">
+  <w:style w:type="numbering" w:default="1" w:styleId="Sinlista">
     <w:name w:val="No List"/>
     <w:uiPriority w:val="99"/>
     <w:semiHidden/>
     <w:unhideWhenUsed/>
   </w:style>
-  <w:style w:type="paragraph" w:styleId="Title">
+  <w:style w:type="paragraph" w:styleId="Ttulo">
     <w:name w:val="Title"/>
     <w:basedOn w:val="Normal"/>
     <w:next w:val="Normal"/>
-    <w:link w:val="TitleChar"/>
+    <w:link w:val="TtuloCar"/>
     <w:uiPriority w:val="10"/>
     <w:qFormat/>
     <w:rsid w:val="00F96056"/>
@@ -6430,10 +6401,10 @@
       <w:szCs w:val="56"/>
     </w:rPr>
   </w:style>
-  <w:style w:type="character" w:customStyle="1" w:styleId="TitleChar">
-    <w:name w:val="Title Char"/>
-    <w:basedOn w:val="DefaultParagraphFont"/>
-    <w:link w:val="Title"/>
+  <w:style w:type="character" w:customStyle="1" w:styleId="TtuloCar">
+    <w:name w:val="Título Car"/>
+    <w:basedOn w:val="Fuentedeprrafopredeter"/>
+    <w:link w:val="Ttulo"/>
     <w:uiPriority w:val="10"/>
     <w:rsid w:val="00F96056"/>
     <w:rPr>
@@ -6443,10 +6414,10 @@
       <w:szCs w:val="56"/>
     </w:rPr>
   </w:style>
-  <w:style w:type="character" w:customStyle="1" w:styleId="Heading1Char">
-    <w:name w:val="Heading 1 Char"/>
-    <w:basedOn w:val="DefaultParagraphFont"/>
-    <w:link w:val="Heading1"/>
+  <w:style w:type="character" w:customStyle="1" w:styleId="Ttulo1Car">
+    <w:name w:val="Título 1 Car"/>
+    <w:basedOn w:val="Fuentedeprrafopredeter"/>
+    <w:link w:val="Ttulo1"/>
     <w:uiPriority w:val="9"/>
     <w:rsid w:val="00F96056"/>
     <w:rPr>
@@ -6459,10 +6430,10 @@
       <w:szCs w:val="36"/>
     </w:rPr>
   </w:style>
-  <w:style w:type="character" w:customStyle="1" w:styleId="Heading2Char">
-    <w:name w:val="Heading 2 Char"/>
-    <w:basedOn w:val="DefaultParagraphFont"/>
-    <w:link w:val="Heading2"/>
+  <w:style w:type="character" w:customStyle="1" w:styleId="Ttulo2Car">
+    <w:name w:val="Título 2 Car"/>
+    <w:basedOn w:val="Fuentedeprrafopredeter"/>
+    <w:link w:val="Ttulo2"/>
     <w:uiPriority w:val="9"/>
     <w:rsid w:val="00F96056"/>
     <w:rPr>
@@ -6475,7 +6446,7 @@
       <w:szCs w:val="28"/>
     </w:rPr>
   </w:style>
-  <w:style w:type="paragraph" w:styleId="ListParagraph">
+  <w:style w:type="paragraph" w:styleId="Prrafodelista">
     <w:name w:val="List Paragraph"/>
     <w:basedOn w:val="Normal"/>
     <w:uiPriority w:val="34"/>
@@ -6486,10 +6457,10 @@
       <w:contextualSpacing/>
     </w:pPr>
   </w:style>
-  <w:style w:type="character" w:customStyle="1" w:styleId="Heading3Char">
-    <w:name w:val="Heading 3 Char"/>
-    <w:basedOn w:val="DefaultParagraphFont"/>
-    <w:link w:val="Heading3"/>
+  <w:style w:type="character" w:customStyle="1" w:styleId="Ttulo3Car">
+    <w:name w:val="Título 3 Car"/>
+    <w:basedOn w:val="Fuentedeprrafopredeter"/>
+    <w:link w:val="Ttulo3"/>
     <w:uiPriority w:val="9"/>
     <w:rsid w:val="00F96056"/>
     <w:rPr>
@@ -6499,10 +6470,10 @@
       <w:color w:val="000000" w:themeColor="text1"/>
     </w:rPr>
   </w:style>
-  <w:style w:type="character" w:customStyle="1" w:styleId="Heading4Char">
-    <w:name w:val="Heading 4 Char"/>
-    <w:basedOn w:val="DefaultParagraphFont"/>
-    <w:link w:val="Heading4"/>
+  <w:style w:type="character" w:customStyle="1" w:styleId="Ttulo4Car">
+    <w:name w:val="Título 4 Car"/>
+    <w:basedOn w:val="Fuentedeprrafopredeter"/>
+    <w:link w:val="Ttulo4"/>
     <w:uiPriority w:val="9"/>
     <w:rsid w:val="00F96056"/>
     <w:rPr>
@@ -6514,10 +6485,10 @@
       <w:color w:val="000000" w:themeColor="text1"/>
     </w:rPr>
   </w:style>
-  <w:style w:type="character" w:customStyle="1" w:styleId="Heading5Char">
-    <w:name w:val="Heading 5 Char"/>
-    <w:basedOn w:val="DefaultParagraphFont"/>
-    <w:link w:val="Heading5"/>
+  <w:style w:type="character" w:customStyle="1" w:styleId="Ttulo5Car">
+    <w:name w:val="Título 5 Car"/>
+    <w:basedOn w:val="Fuentedeprrafopredeter"/>
+    <w:link w:val="Ttulo5"/>
     <w:uiPriority w:val="9"/>
     <w:semiHidden/>
     <w:rsid w:val="00F96056"/>
@@ -6526,10 +6497,10 @@
       <w:color w:val="323E4F" w:themeColor="text2" w:themeShade="BF"/>
     </w:rPr>
   </w:style>
-  <w:style w:type="character" w:customStyle="1" w:styleId="Heading6Char">
-    <w:name w:val="Heading 6 Char"/>
-    <w:basedOn w:val="DefaultParagraphFont"/>
-    <w:link w:val="Heading6"/>
+  <w:style w:type="character" w:customStyle="1" w:styleId="Ttulo6Car">
+    <w:name w:val="Título 6 Car"/>
+    <w:basedOn w:val="Fuentedeprrafopredeter"/>
+    <w:link w:val="Ttulo6"/>
     <w:uiPriority w:val="9"/>
     <w:semiHidden/>
     <w:rsid w:val="00F96056"/>
@@ -6540,10 +6511,10 @@
       <w:color w:val="323E4F" w:themeColor="text2" w:themeShade="BF"/>
     </w:rPr>
   </w:style>
-  <w:style w:type="character" w:customStyle="1" w:styleId="Heading7Char">
-    <w:name w:val="Heading 7 Char"/>
-    <w:basedOn w:val="DefaultParagraphFont"/>
-    <w:link w:val="Heading7"/>
+  <w:style w:type="character" w:customStyle="1" w:styleId="Ttulo7Car">
+    <w:name w:val="Título 7 Car"/>
+    <w:basedOn w:val="Fuentedeprrafopredeter"/>
+    <w:link w:val="Ttulo7"/>
     <w:uiPriority w:val="9"/>
     <w:semiHidden/>
     <w:rsid w:val="00F96056"/>
@@ -6554,10 +6525,10 @@
       <w:color w:val="404040" w:themeColor="text1" w:themeTint="BF"/>
     </w:rPr>
   </w:style>
-  <w:style w:type="character" w:customStyle="1" w:styleId="Heading8Char">
-    <w:name w:val="Heading 8 Char"/>
-    <w:basedOn w:val="DefaultParagraphFont"/>
-    <w:link w:val="Heading8"/>
+  <w:style w:type="character" w:customStyle="1" w:styleId="Ttulo8Car">
+    <w:name w:val="Título 8 Car"/>
+    <w:basedOn w:val="Fuentedeprrafopredeter"/>
+    <w:link w:val="Ttulo8"/>
     <w:uiPriority w:val="9"/>
     <w:semiHidden/>
     <w:rsid w:val="00F96056"/>
@@ -6568,10 +6539,10 @@
       <w:szCs w:val="20"/>
     </w:rPr>
   </w:style>
-  <w:style w:type="character" w:customStyle="1" w:styleId="Heading9Char">
-    <w:name w:val="Heading 9 Char"/>
-    <w:basedOn w:val="DefaultParagraphFont"/>
-    <w:link w:val="Heading9"/>
+  <w:style w:type="character" w:customStyle="1" w:styleId="Ttulo9Car">
+    <w:name w:val="Título 9 Car"/>
+    <w:basedOn w:val="Fuentedeprrafopredeter"/>
+    <w:link w:val="Ttulo9"/>
     <w:uiPriority w:val="9"/>
     <w:semiHidden/>
     <w:rsid w:val="00F96056"/>
@@ -6584,7 +6555,7 @@
       <w:szCs w:val="20"/>
     </w:rPr>
   </w:style>
-  <w:style w:type="paragraph" w:styleId="Caption">
+  <w:style w:type="paragraph" w:styleId="Descripcin">
     <w:name w:val="caption"/>
     <w:basedOn w:val="Normal"/>
     <w:next w:val="Normal"/>
@@ -6603,11 +6574,11 @@
       <w:szCs w:val="18"/>
     </w:rPr>
   </w:style>
-  <w:style w:type="paragraph" w:styleId="Subtitle">
+  <w:style w:type="paragraph" w:styleId="Subttulo">
     <w:name w:val="Subtitle"/>
     <w:basedOn w:val="Normal"/>
     <w:next w:val="Normal"/>
-    <w:link w:val="SubtitleChar"/>
+    <w:link w:val="SubttuloCar"/>
     <w:uiPriority w:val="11"/>
     <w:qFormat/>
     <w:rsid w:val="00F96056"/>
@@ -6621,10 +6592,10 @@
       <w:spacing w:val="10"/>
     </w:rPr>
   </w:style>
-  <w:style w:type="character" w:customStyle="1" w:styleId="SubtitleChar">
-    <w:name w:val="Subtitle Char"/>
-    <w:basedOn w:val="DefaultParagraphFont"/>
-    <w:link w:val="Subtitle"/>
+  <w:style w:type="character" w:customStyle="1" w:styleId="SubttuloCar">
+    <w:name w:val="Subtítulo Car"/>
+    <w:basedOn w:val="Fuentedeprrafopredeter"/>
+    <w:link w:val="Subttulo"/>
     <w:uiPriority w:val="11"/>
     <w:rsid w:val="00F96056"/>
     <w:rPr>
@@ -6632,9 +6603,9 @@
       <w:spacing w:val="10"/>
     </w:rPr>
   </w:style>
-  <w:style w:type="character" w:styleId="Strong">
+  <w:style w:type="character" w:styleId="Textoennegrita">
     <w:name w:val="Strong"/>
-    <w:basedOn w:val="DefaultParagraphFont"/>
+    <w:basedOn w:val="Fuentedeprrafopredeter"/>
     <w:uiPriority w:val="22"/>
     <w:qFormat/>
     <w:rsid w:val="00F96056"/>
@@ -6644,9 +6615,9 @@
       <w:color w:val="000000" w:themeColor="text1"/>
     </w:rPr>
   </w:style>
-  <w:style w:type="character" w:styleId="Emphasis">
+  <w:style w:type="character" w:styleId="nfasis">
     <w:name w:val="Emphasis"/>
-    <w:basedOn w:val="DefaultParagraphFont"/>
+    <w:basedOn w:val="Fuentedeprrafopredeter"/>
     <w:uiPriority w:val="20"/>
     <w:qFormat/>
     <w:rsid w:val="00F96056"/>
@@ -6656,7 +6627,7 @@
       <w:color w:val="auto"/>
     </w:rPr>
   </w:style>
-  <w:style w:type="paragraph" w:styleId="NoSpacing">
+  <w:style w:type="paragraph" w:styleId="Sinespaciado">
     <w:name w:val="No Spacing"/>
     <w:uiPriority w:val="1"/>
     <w:qFormat/>
@@ -6665,11 +6636,11 @@
       <w:spacing w:after="0" w:line="240" w:lineRule="auto"/>
     </w:pPr>
   </w:style>
-  <w:style w:type="paragraph" w:styleId="Quote">
+  <w:style w:type="paragraph" w:styleId="Cita">
     <w:name w:val="Quote"/>
     <w:basedOn w:val="Normal"/>
     <w:next w:val="Normal"/>
-    <w:link w:val="QuoteChar"/>
+    <w:link w:val="CitaCar"/>
     <w:uiPriority w:val="29"/>
     <w:qFormat/>
     <w:rsid w:val="00F96056"/>
@@ -6683,10 +6654,10 @@
       <w:color w:val="000000" w:themeColor="text1"/>
     </w:rPr>
   </w:style>
-  <w:style w:type="character" w:customStyle="1" w:styleId="QuoteChar">
-    <w:name w:val="Quote Char"/>
-    <w:basedOn w:val="DefaultParagraphFont"/>
-    <w:link w:val="Quote"/>
+  <w:style w:type="character" w:customStyle="1" w:styleId="CitaCar">
+    <w:name w:val="Cita Car"/>
+    <w:basedOn w:val="Fuentedeprrafopredeter"/>
+    <w:link w:val="Cita"/>
     <w:uiPriority w:val="29"/>
     <w:rsid w:val="00F96056"/>
     <w:rPr>
@@ -6695,11 +6666,11 @@
       <w:color w:val="000000" w:themeColor="text1"/>
     </w:rPr>
   </w:style>
-  <w:style w:type="paragraph" w:styleId="IntenseQuote">
+  <w:style w:type="paragraph" w:styleId="Citadestacada">
     <w:name w:val="Intense Quote"/>
     <w:basedOn w:val="Normal"/>
     <w:next w:val="Normal"/>
-    <w:link w:val="IntenseQuoteChar"/>
+    <w:link w:val="CitadestacadaCar"/>
     <w:uiPriority w:val="30"/>
     <w:qFormat/>
     <w:rsid w:val="00F96056"/>
@@ -6717,10 +6688,10 @@
       <w:color w:val="000000" w:themeColor="text1"/>
     </w:rPr>
   </w:style>
-  <w:style w:type="character" w:customStyle="1" w:styleId="IntenseQuoteChar">
-    <w:name w:val="Intense Quote Char"/>
-    <w:basedOn w:val="DefaultParagraphFont"/>
-    <w:link w:val="IntenseQuote"/>
+  <w:style w:type="character" w:customStyle="1" w:styleId="CitadestacadaCar">
+    <w:name w:val="Cita destacada Car"/>
+    <w:basedOn w:val="Fuentedeprrafopredeter"/>
+    <w:link w:val="Citadestacada"/>
     <w:uiPriority w:val="30"/>
     <w:rsid w:val="00F96056"/>
     <w:rPr>
@@ -6728,9 +6699,9 @@
       <w:shd w:val="clear" w:color="auto" w:fill="F2F2F2" w:themeFill="background1" w:themeFillShade="F2"/>
     </w:rPr>
   </w:style>
-  <w:style w:type="character" w:styleId="SubtleEmphasis">
+  <w:style w:type="character" w:styleId="nfasissutil">
     <w:name w:val="Subtle Emphasis"/>
-    <w:basedOn w:val="DefaultParagraphFont"/>
+    <w:basedOn w:val="Fuentedeprrafopredeter"/>
     <w:uiPriority w:val="19"/>
     <w:qFormat/>
     <w:rsid w:val="00F96056"/>
@@ -6740,9 +6711,9 @@
       <w:color w:val="404040" w:themeColor="text1" w:themeTint="BF"/>
     </w:rPr>
   </w:style>
-  <w:style w:type="character" w:styleId="IntenseEmphasis">
+  <w:style w:type="character" w:styleId="nfasisintenso">
     <w:name w:val="Intense Emphasis"/>
-    <w:basedOn w:val="DefaultParagraphFont"/>
+    <w:basedOn w:val="Fuentedeprrafopredeter"/>
     <w:uiPriority w:val="21"/>
     <w:qFormat/>
     <w:rsid w:val="00F96056"/>
@@ -6754,9 +6725,9 @@
       <w:caps/>
     </w:rPr>
   </w:style>
-  <w:style w:type="character" w:styleId="SubtleReference">
+  <w:style w:type="character" w:styleId="Referenciasutil">
     <w:name w:val="Subtle Reference"/>
-    <w:basedOn w:val="DefaultParagraphFont"/>
+    <w:basedOn w:val="Fuentedeprrafopredeter"/>
     <w:uiPriority w:val="31"/>
     <w:qFormat/>
     <w:rsid w:val="00F96056"/>
@@ -6766,9 +6737,9 @@
       <w:u w:val="single" w:color="7F7F7F" w:themeColor="text1" w:themeTint="80"/>
     </w:rPr>
   </w:style>
-  <w:style w:type="character" w:styleId="IntenseReference">
+  <w:style w:type="character" w:styleId="Referenciaintensa">
     <w:name w:val="Intense Reference"/>
-    <w:basedOn w:val="DefaultParagraphFont"/>
+    <w:basedOn w:val="Fuentedeprrafopredeter"/>
     <w:uiPriority w:val="32"/>
     <w:qFormat/>
     <w:rsid w:val="00F96056"/>
@@ -6779,9 +6750,9 @@
       <w:u w:val="single"/>
     </w:rPr>
   </w:style>
-  <w:style w:type="character" w:styleId="BookTitle">
+  <w:style w:type="character" w:styleId="Ttulodellibro">
     <w:name w:val="Book Title"/>
-    <w:basedOn w:val="DefaultParagraphFont"/>
+    <w:basedOn w:val="Fuentedeprrafopredeter"/>
     <w:uiPriority w:val="33"/>
     <w:qFormat/>
     <w:rsid w:val="00F96056"/>
@@ -6792,9 +6763,9 @@
       <w:spacing w:val="5"/>
     </w:rPr>
   </w:style>
-  <w:style w:type="paragraph" w:styleId="TOCHeading">
+  <w:style w:type="paragraph" w:styleId="TtuloTDC">
     <w:name w:val="TOC Heading"/>
-    <w:basedOn w:val="Heading1"/>
+    <w:basedOn w:val="Ttulo1"/>
     <w:next w:val="Normal"/>
     <w:uiPriority w:val="39"/>
     <w:semiHidden/>
@@ -6805,10 +6776,10 @@
       <w:outlineLvl w:val="9"/>
     </w:pPr>
   </w:style>
-  <w:style w:type="paragraph" w:styleId="BalloonText">
+  <w:style w:type="paragraph" w:styleId="Textodeglobo">
     <w:name w:val="Balloon Text"/>
     <w:basedOn w:val="Normal"/>
-    <w:link w:val="BalloonTextChar"/>
+    <w:link w:val="TextodegloboCar"/>
     <w:uiPriority w:val="99"/>
     <w:semiHidden/>
     <w:unhideWhenUsed/>
@@ -6822,10 +6793,10 @@
       <w:szCs w:val="18"/>
     </w:rPr>
   </w:style>
-  <w:style w:type="character" w:customStyle="1" w:styleId="BalloonTextChar">
-    <w:name w:val="Balloon Text Char"/>
-    <w:basedOn w:val="DefaultParagraphFont"/>
-    <w:link w:val="BalloonText"/>
+  <w:style w:type="character" w:customStyle="1" w:styleId="TextodegloboCar">
+    <w:name w:val="Texto de globo Car"/>
+    <w:basedOn w:val="Fuentedeprrafopredeter"/>
+    <w:link w:val="Textodeglobo"/>
     <w:uiPriority w:val="99"/>
     <w:semiHidden/>
     <w:rsid w:val="00C52DE4"/>
@@ -6835,9 +6806,9 @@
       <w:szCs w:val="18"/>
     </w:rPr>
   </w:style>
-  <w:style w:type="table" w:styleId="TableGrid">
+  <w:style w:type="table" w:styleId="Tablaconcuadrcula">
     <w:name w:val="Table Grid"/>
-    <w:basedOn w:val="TableNormal"/>
+    <w:basedOn w:val="Tablanormal"/>
     <w:uiPriority w:val="59"/>
     <w:rsid w:val="00787D14"/>
     <w:pPr>
@@ -6854,9 +6825,9 @@
       </w:tblBorders>
     </w:tblPr>
   </w:style>
-  <w:style w:type="table" w:styleId="ListTable6Colorful">
+  <w:style w:type="table" w:styleId="Tabladelista6concolores">
     <w:name w:val="List Table 6 Colorful"/>
-    <w:basedOn w:val="TableNormal"/>
+    <w:basedOn w:val="Tablanormal"/>
     <w:uiPriority w:val="51"/>
     <w:rsid w:val="00BB305F"/>
     <w:pPr>
@@ -6922,9 +6893,9 @@
       </w:tcPr>
     </w:tblStylePr>
   </w:style>
-  <w:style w:type="table" w:styleId="ListTable6Colorful-Accent3">
+  <w:style w:type="table" w:styleId="Tabladelista6concolores-nfasis3">
     <w:name w:val="List Table 6 Colorful Accent 3"/>
-    <w:basedOn w:val="TableNormal"/>
+    <w:basedOn w:val="Tablanormal"/>
     <w:uiPriority w:val="51"/>
     <w:rsid w:val="00BB305F"/>
     <w:pPr>
@@ -6990,9 +6961,9 @@
       </w:tcPr>
     </w:tblStylePr>
   </w:style>
-  <w:style w:type="character" w:styleId="Hyperlink">
+  <w:style w:type="character" w:styleId="Hipervnculo">
     <w:name w:val="Hyperlink"/>
-    <w:basedOn w:val="DefaultParagraphFont"/>
+    <w:basedOn w:val="Fuentedeprrafopredeter"/>
     <w:uiPriority w:val="99"/>
     <w:unhideWhenUsed/>
     <w:rsid w:val="009B0A35"/>
@@ -7003,7 +6974,7 @@
   </w:style>
   <w:style w:type="character" w:customStyle="1" w:styleId="UnresolvedMention1">
     <w:name w:val="Unresolved Mention1"/>
-    <w:basedOn w:val="DefaultParagraphFont"/>
+    <w:basedOn w:val="Fuentedeprrafopredeter"/>
     <w:uiPriority w:val="99"/>
     <w:semiHidden/>
     <w:unhideWhenUsed/>
@@ -7013,9 +6984,9 @@
       <w:shd w:val="clear" w:color="auto" w:fill="E1DFDD"/>
     </w:rPr>
   </w:style>
-  <w:style w:type="character" w:styleId="FollowedHyperlink">
+  <w:style w:type="character" w:styleId="Hipervnculovisitado">
     <w:name w:val="FollowedHyperlink"/>
-    <w:basedOn w:val="DefaultParagraphFont"/>
+    <w:basedOn w:val="Fuentedeprrafopredeter"/>
     <w:uiPriority w:val="99"/>
     <w:semiHidden/>
     <w:unhideWhenUsed/>
@@ -7025,10 +6996,10 @@
       <w:u w:val="single"/>
     </w:rPr>
   </w:style>
-  <w:style w:type="paragraph" w:styleId="Header">
+  <w:style w:type="paragraph" w:styleId="Encabezado">
     <w:name w:val="header"/>
     <w:basedOn w:val="Normal"/>
-    <w:link w:val="HeaderChar"/>
+    <w:link w:val="EncabezadoCar"/>
     <w:uiPriority w:val="99"/>
     <w:unhideWhenUsed/>
     <w:rsid w:val="00480688"/>
@@ -7040,17 +7011,17 @@
       <w:spacing w:after="0" w:line="240" w:lineRule="auto"/>
     </w:pPr>
   </w:style>
-  <w:style w:type="character" w:customStyle="1" w:styleId="HeaderChar">
-    <w:name w:val="Header Char"/>
-    <w:basedOn w:val="DefaultParagraphFont"/>
-    <w:link w:val="Header"/>
+  <w:style w:type="character" w:customStyle="1" w:styleId="EncabezadoCar">
+    <w:name w:val="Encabezado Car"/>
+    <w:basedOn w:val="Fuentedeprrafopredeter"/>
+    <w:link w:val="Encabezado"/>
     <w:uiPriority w:val="99"/>
     <w:rsid w:val="00480688"/>
   </w:style>
-  <w:style w:type="paragraph" w:styleId="Footer">
+  <w:style w:type="paragraph" w:styleId="Piedepgina">
     <w:name w:val="footer"/>
     <w:basedOn w:val="Normal"/>
-    <w:link w:val="FooterChar"/>
+    <w:link w:val="PiedepginaCar"/>
     <w:uiPriority w:val="99"/>
     <w:unhideWhenUsed/>
     <w:rsid w:val="00480688"/>
@@ -7062,16 +7033,16 @@
       <w:spacing w:after="0" w:line="240" w:lineRule="auto"/>
     </w:pPr>
   </w:style>
-  <w:style w:type="character" w:customStyle="1" w:styleId="FooterChar">
-    <w:name w:val="Footer Char"/>
-    <w:basedOn w:val="DefaultParagraphFont"/>
-    <w:link w:val="Footer"/>
+  <w:style w:type="character" w:customStyle="1" w:styleId="PiedepginaCar">
+    <w:name w:val="Pie de página Car"/>
+    <w:basedOn w:val="Fuentedeprrafopredeter"/>
+    <w:link w:val="Piedepgina"/>
     <w:uiPriority w:val="99"/>
     <w:rsid w:val="00480688"/>
   </w:style>
-  <w:style w:type="character" w:styleId="UnresolvedMention">
+  <w:style w:type="character" w:styleId="Mencinsinresolver">
     <w:name w:val="Unresolved Mention"/>
-    <w:basedOn w:val="DefaultParagraphFont"/>
+    <w:basedOn w:val="Fuentedeprrafopredeter"/>
     <w:uiPriority w:val="99"/>
     <w:semiHidden/>
     <w:unhideWhenUsed/>
@@ -7081,9 +7052,9 @@
       <w:shd w:val="clear" w:color="auto" w:fill="E1DFDD"/>
     </w:rPr>
   </w:style>
-  <w:style w:type="character" w:styleId="CommentReference">
+  <w:style w:type="character" w:styleId="Refdecomentario">
     <w:name w:val="annotation reference"/>
-    <w:basedOn w:val="DefaultParagraphFont"/>
+    <w:basedOn w:val="Fuentedeprrafopredeter"/>
     <w:uiPriority w:val="99"/>
     <w:semiHidden/>
     <w:unhideWhenUsed/>
@@ -7093,10 +7064,10 @@
       <w:szCs w:val="16"/>
     </w:rPr>
   </w:style>
-  <w:style w:type="paragraph" w:styleId="CommentText">
+  <w:style w:type="paragraph" w:styleId="Textocomentario">
     <w:name w:val="annotation text"/>
     <w:basedOn w:val="Normal"/>
-    <w:link w:val="CommentTextChar"/>
+    <w:link w:val="TextocomentarioCar"/>
     <w:uiPriority w:val="99"/>
     <w:semiHidden/>
     <w:unhideWhenUsed/>
@@ -7109,10 +7080,10 @@
       <w:szCs w:val="20"/>
     </w:rPr>
   </w:style>
-  <w:style w:type="character" w:customStyle="1" w:styleId="CommentTextChar">
-    <w:name w:val="Comment Text Char"/>
-    <w:basedOn w:val="DefaultParagraphFont"/>
-    <w:link w:val="CommentText"/>
+  <w:style w:type="character" w:customStyle="1" w:styleId="TextocomentarioCar">
+    <w:name w:val="Texto comentario Car"/>
+    <w:basedOn w:val="Fuentedeprrafopredeter"/>
+    <w:link w:val="Textocomentario"/>
     <w:uiPriority w:val="99"/>
     <w:semiHidden/>
     <w:rsid w:val="00E041D3"/>
@@ -7121,11 +7092,11 @@
       <w:szCs w:val="20"/>
     </w:rPr>
   </w:style>
-  <w:style w:type="paragraph" w:styleId="CommentSubject">
+  <w:style w:type="paragraph" w:styleId="Asuntodelcomentario">
     <w:name w:val="annotation subject"/>
-    <w:basedOn w:val="CommentText"/>
-    <w:next w:val="CommentText"/>
-    <w:link w:val="CommentSubjectChar"/>
+    <w:basedOn w:val="Textocomentario"/>
+    <w:next w:val="Textocomentario"/>
+    <w:link w:val="AsuntodelcomentarioCar"/>
     <w:uiPriority w:val="99"/>
     <w:semiHidden/>
     <w:unhideWhenUsed/>
@@ -7135,10 +7106,10 @@
       <w:bCs/>
     </w:rPr>
   </w:style>
-  <w:style w:type="character" w:customStyle="1" w:styleId="CommentSubjectChar">
-    <w:name w:val="Comment Subject Char"/>
-    <w:basedOn w:val="CommentTextChar"/>
-    <w:link w:val="CommentSubject"/>
+  <w:style w:type="character" w:customStyle="1" w:styleId="AsuntodelcomentarioCar">
+    <w:name w:val="Asunto del comentario Car"/>
+    <w:basedOn w:val="TextocomentarioCar"/>
+    <w:link w:val="Asuntodelcomentario"/>
     <w:uiPriority w:val="99"/>
     <w:semiHidden/>
     <w:rsid w:val="00E041D3"/>
@@ -7149,7 +7120,7 @@
       <w:szCs w:val="20"/>
     </w:rPr>
   </w:style>
-  <w:style w:type="paragraph" w:styleId="Bibliography">
+  <w:style w:type="paragraph" w:styleId="Bibliografa">
     <w:name w:val="Bibliography"/>
     <w:basedOn w:val="Normal"/>
     <w:next w:val="Normal"/>
@@ -7369,35 +7340,19 @@
 </file>
 
 <file path=customXml/item1.xml><?xml version="1.0" encoding="utf-8"?>
-<p:properties xmlns:p="http://schemas.microsoft.com/office/2006/metadata/properties" xmlns:xsi="http://www.w3.org/2001/XMLSchema-instance" xmlns:pc="http://schemas.microsoft.com/office/infopath/2007/PartnerControls">
-  <documentManagement>
-    <SharedWithUsers xmlns="85e30bcc-d76c-4413-8e4d-2dce22fb0743">
-      <UserInfo>
-        <DisplayName>Dario Ernesto Correal Torres</DisplayName>
-        <AccountId>15</AccountId>
-        <AccountType/>
-      </UserInfo>
-      <UserInfo>
-        <DisplayName>Mario  Fernando De la rosa Rosero</DisplayName>
-        <AccountId>16</AccountId>
-        <AccountType/>
-      </UserInfo>
-      <UserInfo>
-        <DisplayName>Juan Pablo Fernandez Ramirez</DisplayName>
-        <AccountId>14</AccountId>
-        <AccountType/>
-      </UserInfo>
-      <UserInfo>
-        <DisplayName>Luis Esteban Florez Salamanca</DisplayName>
-        <AccountId>33</AccountId>
-        <AccountType/>
-      </UserInfo>
-    </SharedWithUsers>
-  </documentManagement>
-</p:properties>
+<?mso-contentType ?>
+<FormTemplates xmlns="http://schemas.microsoft.com/sharepoint/v3/contenttype/forms">
+  <Display>DocumentLibraryForm</Display>
+  <Edit>DocumentLibraryForm</Edit>
+  <New>DocumentLibraryForm</New>
+</FormTemplates>
 </file>
 
 <file path=customXml/item2.xml><?xml version="1.0" encoding="utf-8"?>
+<b:Sources xmlns:b="http://schemas.openxmlformats.org/officeDocument/2006/bibliography" xmlns="http://schemas.openxmlformats.org/officeDocument/2006/bibliography" SelectedStyle="\APASixthEditionOfficeOnline.xsl" StyleName="APA" Version="6"/>
+</file>
+
+<file path=customXml/item3.xml><?xml version="1.0" encoding="utf-8"?>
 <ct:contentTypeSchema xmlns:ct="http://schemas.microsoft.com/office/2006/metadata/contentType" xmlns:ma="http://schemas.microsoft.com/office/2006/metadata/properties/metaAttributes" ct:_="" ma:_="" ma:contentTypeName="Documento" ma:contentTypeID="0x01010023858CF01A2EF24688B692775F4C60A4" ma:contentTypeVersion="9" ma:contentTypeDescription="Crear nuevo documento." ma:contentTypeScope="" ma:versionID="5cbf312ae66d578d3da170c9b2523e41">
   <xsd:schema xmlns:xsd="http://www.w3.org/2001/XMLSchema" xmlns:xs="http://www.w3.org/2001/XMLSchema" xmlns:p="http://schemas.microsoft.com/office/2006/metadata/properties" xmlns:ns2="164883f8-7691-4ecf-b54a-664c0d0edefe" xmlns:ns3="85e30bcc-d76c-4413-8e4d-2dce22fb0743" targetNamespace="http://schemas.microsoft.com/office/2006/metadata/properties" ma:root="true" ma:fieldsID="d219a089fec87bb9352d8d27736652cc" ns2:_="" ns3:_="">
     <xsd:import namespace="164883f8-7691-4ecf-b54a-664c0d0edefe"/>
@@ -7594,30 +7549,52 @@
 </ct:contentTypeSchema>
 </file>
 
-<file path=customXml/item3.xml><?xml version="1.0" encoding="utf-8"?>
-<b:Sources xmlns:b="http://schemas.openxmlformats.org/officeDocument/2006/bibliography" xmlns="http://schemas.openxmlformats.org/officeDocument/2006/bibliography" SelectedStyle="\APASixthEditionOfficeOnline.xsl" StyleName="APA" Version="6"/>
-</file>
-
 <file path=customXml/item4.xml><?xml version="1.0" encoding="utf-8"?>
-<?mso-contentType ?>
-<FormTemplates xmlns="http://schemas.microsoft.com/sharepoint/v3/contenttype/forms">
-  <Display>DocumentLibraryForm</Display>
-  <Edit>DocumentLibraryForm</Edit>
-  <New>DocumentLibraryForm</New>
-</FormTemplates>
+<p:properties xmlns:p="http://schemas.microsoft.com/office/2006/metadata/properties" xmlns:xsi="http://www.w3.org/2001/XMLSchema-instance" xmlns:pc="http://schemas.microsoft.com/office/infopath/2007/PartnerControls">
+  <documentManagement>
+    <SharedWithUsers xmlns="85e30bcc-d76c-4413-8e4d-2dce22fb0743">
+      <UserInfo>
+        <DisplayName>Dario Ernesto Correal Torres</DisplayName>
+        <AccountId>15</AccountId>
+        <AccountType/>
+      </UserInfo>
+      <UserInfo>
+        <DisplayName>Mario  Fernando De la rosa Rosero</DisplayName>
+        <AccountId>16</AccountId>
+        <AccountType/>
+      </UserInfo>
+      <UserInfo>
+        <DisplayName>Juan Pablo Fernandez Ramirez</DisplayName>
+        <AccountId>14</AccountId>
+        <AccountType/>
+      </UserInfo>
+      <UserInfo>
+        <DisplayName>Luis Esteban Florez Salamanca</DisplayName>
+        <AccountId>33</AccountId>
+        <AccountType/>
+      </UserInfo>
+    </SharedWithUsers>
+  </documentManagement>
+</p:properties>
 </file>
 
 <file path=customXml/itemProps1.xml><?xml version="1.0" encoding="utf-8"?>
-<ds:datastoreItem xmlns:ds="http://schemas.openxmlformats.org/officeDocument/2006/customXml" ds:itemID="{D3B4676A-CA48-4E6B-BABE-1535A7A288F6}">
+<ds:datastoreItem xmlns:ds="http://schemas.openxmlformats.org/officeDocument/2006/customXml" ds:itemID="{58AFF83A-2C1F-4B0C-9BCE-EE49F5226348}">
   <ds:schemaRefs>
-    <ds:schemaRef ds:uri="http://schemas.microsoft.com/office/2006/metadata/properties"/>
-    <ds:schemaRef ds:uri="http://schemas.microsoft.com/office/infopath/2007/PartnerControls"/>
-    <ds:schemaRef ds:uri="85e30bcc-d76c-4413-8e4d-2dce22fb0743"/>
+    <ds:schemaRef ds:uri="http://schemas.microsoft.com/sharepoint/v3/contenttype/forms"/>
   </ds:schemaRefs>
 </ds:datastoreItem>
 </file>
 
 <file path=customXml/itemProps2.xml><?xml version="1.0" encoding="utf-8"?>
+<ds:datastoreItem xmlns:ds="http://schemas.openxmlformats.org/officeDocument/2006/customXml" ds:itemID="{85BC4615-3343-4BE3-9ACF-1886461E5A91}">
+  <ds:schemaRefs>
+    <ds:schemaRef ds:uri="http://schemas.openxmlformats.org/officeDocument/2006/bibliography"/>
+  </ds:schemaRefs>
+</ds:datastoreItem>
+</file>
+
+<file path=customXml/itemProps3.xml><?xml version="1.0" encoding="utf-8"?>
 <ds:datastoreItem xmlns:ds="http://schemas.openxmlformats.org/officeDocument/2006/customXml" ds:itemID="{6014B96C-0C82-4E0D-91AA-2A610C84071A}">
   <ds:schemaRefs>
     <ds:schemaRef ds:uri="http://schemas.microsoft.com/office/2006/metadata/contentType"/>
@@ -7636,18 +7613,12 @@
 </ds:datastoreItem>
 </file>
 
-<file path=customXml/itemProps3.xml><?xml version="1.0" encoding="utf-8"?>
-<ds:datastoreItem xmlns:ds="http://schemas.openxmlformats.org/officeDocument/2006/customXml" ds:itemID="{85BC4615-3343-4BE3-9ACF-1886461E5A91}">
+<file path=customXml/itemProps4.xml><?xml version="1.0" encoding="utf-8"?>
+<ds:datastoreItem xmlns:ds="http://schemas.openxmlformats.org/officeDocument/2006/customXml" ds:itemID="{D3B4676A-CA48-4E6B-BABE-1535A7A288F6}">
   <ds:schemaRefs>
-    <ds:schemaRef ds:uri="http://schemas.openxmlformats.org/officeDocument/2006/bibliography"/>
-  </ds:schemaRefs>
-</ds:datastoreItem>
-</file>
-
-<file path=customXml/itemProps4.xml><?xml version="1.0" encoding="utf-8"?>
-<ds:datastoreItem xmlns:ds="http://schemas.openxmlformats.org/officeDocument/2006/customXml" ds:itemID="{58AFF83A-2C1F-4B0C-9BCE-EE49F5226348}">
-  <ds:schemaRefs>
-    <ds:schemaRef ds:uri="http://schemas.microsoft.com/sharepoint/v3/contenttype/forms"/>
+    <ds:schemaRef ds:uri="http://schemas.microsoft.com/office/2006/metadata/properties"/>
+    <ds:schemaRef ds:uri="http://schemas.microsoft.com/office/infopath/2007/PartnerControls"/>
+    <ds:schemaRef ds:uri="85e30bcc-d76c-4413-8e4d-2dce22fb0743"/>
   </ds:schemaRefs>
 </ds:datastoreItem>
 </file>
</xml_diff>

<commit_message>
Entrega final laboratorio 11
</commit_message>
<xml_diff>
--- a/ISIS-1225 - Laboratorio 11.docx
+++ b/ISIS-1225 - Laboratorio 11.docx
@@ -20,6 +20,13 @@
         </w:rPr>
         <w:t>LABORATORIO NO. 11: GRAFOS</w:t>
       </w:r>
+    </w:p>
+    <w:p>
+      <w:pPr>
+        <w:rPr>
+          <w:lang w:val="es-CO"/>
+        </w:rPr>
+      </w:pPr>
     </w:p>
     <w:p>
       <w:pPr>
@@ -312,171 +319,171 @@
         </w:rPr>
         <w:t xml:space="preserve"> </w:t>
       </w:r>
+      <w:r>
+        <w:fldChar w:fldCharType="begin"/>
+      </w:r>
+      <w:r>
+        <w:rPr>
+          <w:lang w:val="es-ES"/>
+        </w:rPr>
+        <w:instrText xml:space="preserve"> HYPERLINK "https://github.com/ISIS1225DEVS/ISIS1225-SampleGraph" </w:instrText>
+      </w:r>
+      <w:r>
+        <w:fldChar w:fldCharType="separate"/>
+      </w:r>
+      <w:r>
+        <w:rPr>
+          <w:rStyle w:val="Hyperlink"/>
+          <w:lang w:val="es-CO"/>
+        </w:rPr>
+        <w:t>https://github.com/ISIS1225DEVS/ISIS1225-SampleGraph</w:t>
+      </w:r>
+      <w:r>
+        <w:rPr>
+          <w:rStyle w:val="Hyperlink"/>
+          <w:lang w:val="es-CO"/>
+        </w:rPr>
+        <w:fldChar w:fldCharType="end"/>
+      </w:r>
+      <w:r>
+        <w:rPr>
+          <w:lang w:val="es-CO"/>
+        </w:rPr>
+        <w:t xml:space="preserve"> </w:t>
+      </w:r>
+      <w:r>
+        <w:rPr>
+          <w:lang w:val="es-CO"/>
+        </w:rPr>
+        <w:t>y sigan el proceso acostumbrado:</w:t>
+      </w:r>
+      <w:r>
+        <w:rPr>
+          <w:lang w:val="es-CO"/>
+        </w:rPr>
+        <w:t xml:space="preserve"> </w:t>
+      </w:r>
+      <w:r>
+        <w:rPr>
+          <w:lang w:val="es-CO"/>
+        </w:rPr>
+        <w:t xml:space="preserve">Fork del proyecto a su espacio en </w:t>
+      </w:r>
+      <w:r>
+        <w:rPr>
+          <w:lang w:val="es-CO"/>
+        </w:rPr>
+        <w:t>GitHub</w:t>
+      </w:r>
+      <w:r>
+        <w:rPr>
+          <w:lang w:val="es-CO"/>
+        </w:rPr>
+        <w:t xml:space="preserve"> y clone a su máquina local</w:t>
+      </w:r>
+      <w:r>
+        <w:rPr>
+          <w:lang w:val="es-CO"/>
+        </w:rPr>
+        <w:t>.</w:t>
+      </w:r>
+    </w:p>
+    <w:p>
+      <w:pPr>
+        <w:jc w:val="both"/>
+        <w:rPr>
+          <w:lang w:val="es-CO"/>
+        </w:rPr>
+      </w:pPr>
+      <w:r>
+        <w:rPr>
+          <w:lang w:val="es-CO"/>
+        </w:rPr>
+        <w:t xml:space="preserve">En la sección unificada del curso, encontrarán la sección “Rutas de buses de </w:t>
+      </w:r>
+      <w:r>
+        <w:rPr>
+          <w:lang w:val="es-CO"/>
+        </w:rPr>
+        <w:t>Singapur</w:t>
+      </w:r>
+      <w:r>
+        <w:rPr>
+          <w:lang w:val="es-CO"/>
+        </w:rPr>
+        <w:t xml:space="preserve">”.  Al descargar el archivo singapure_bus_routes.zip, deben descomprimirlo y copiar todos los </w:t>
+      </w:r>
+      <w:r>
+        <w:rPr>
+          <w:lang w:val="es-CO"/>
+        </w:rPr>
+        <w:t>archivos</w:t>
+      </w:r>
+      <w:r>
+        <w:rPr>
+          <w:lang w:val="es-CO"/>
+        </w:rPr>
+        <w:t xml:space="preserve"> </w:t>
+      </w:r>
+      <w:r>
+        <w:rPr>
+          <w:i/>
+          <w:iCs/>
+          <w:lang w:val="es-CO"/>
+        </w:rPr>
+        <w:t>*</w:t>
+      </w:r>
+      <w:r>
+        <w:rPr>
+          <w:i/>
+          <w:iCs/>
+          <w:lang w:val="es-CO"/>
+        </w:rPr>
+        <w:t>.CSV</w:t>
+      </w:r>
+      <w:r>
+        <w:rPr>
+          <w:lang w:val="es-CO"/>
+        </w:rPr>
+        <w:t xml:space="preserve"> al directorio Data del proyecto SampleGraph.</w:t>
+      </w:r>
+    </w:p>
+    <w:p>
+      <w:pPr>
+        <w:jc w:val="both"/>
+        <w:rPr>
+          <w:lang w:val="es-CO"/>
+        </w:rPr>
+      </w:pPr>
+      <w:r>
+        <w:rPr>
+          <w:lang w:val="es-CO"/>
+        </w:rPr>
+        <w:t>Estos datos están tomados del siguiente proyecto de Kaggle</w:t>
+      </w:r>
+      <w:r>
+        <w:rPr>
+          <w:lang w:val="es-CO"/>
+        </w:rPr>
+        <w:t>:</w:t>
+      </w:r>
+    </w:p>
+    <w:p>
+      <w:pPr>
+        <w:jc w:val="both"/>
+        <w:rPr>
+          <w:lang w:val="es-CO"/>
+        </w:rPr>
+      </w:pPr>
       <w:hyperlink r:id="rId11" w:history="1">
         <w:r>
           <w:rPr>
             <w:rStyle w:val="Hyperlink"/>
             <w:lang w:val="es-CO"/>
           </w:rPr>
-          <w:t>https://github.com/ISIS1225DEVS/ISIS1225-SampleGraph</w:t>
+          <w:t>https://www.kaggle.com/gowthamvarma/singapore-bus-data-land-transport-authority</w:t>
         </w:r>
       </w:hyperlink>
-      <w:r>
-        <w:rPr>
-          <w:lang w:val="es-CO"/>
-        </w:rPr>
-        <w:t xml:space="preserve"> </w:t>
-      </w:r>
-      <w:r>
-        <w:rPr>
-          <w:lang w:val="es-CO"/>
-        </w:rPr>
-        <w:t>y sigan el proceso acostumbrado:</w:t>
-      </w:r>
-      <w:r>
-        <w:rPr>
-          <w:lang w:val="es-CO"/>
-        </w:rPr>
-        <w:t xml:space="preserve"> </w:t>
-      </w:r>
-      <w:r>
-        <w:rPr>
-          <w:lang w:val="es-CO"/>
-        </w:rPr>
-        <w:t xml:space="preserve">Fork del proyecto a su espacio en </w:t>
-      </w:r>
-      <w:r>
-        <w:rPr>
-          <w:lang w:val="es-CO"/>
-        </w:rPr>
-        <w:t>GitHub</w:t>
-      </w:r>
-      <w:r>
-        <w:rPr>
-          <w:lang w:val="es-CO"/>
-        </w:rPr>
-        <w:t xml:space="preserve"> y clone a su máquina local</w:t>
-      </w:r>
-      <w:r>
-        <w:rPr>
-          <w:lang w:val="es-CO"/>
-        </w:rPr>
-        <w:t>.</w:t>
-      </w:r>
-    </w:p>
-    <w:p>
-      <w:pPr>
-        <w:jc w:val="both"/>
-        <w:rPr>
-          <w:lang w:val="es-CO"/>
-        </w:rPr>
-      </w:pPr>
-      <w:r>
-        <w:rPr>
-          <w:lang w:val="es-CO"/>
-        </w:rPr>
-        <w:t xml:space="preserve">En la sección unificada del curso, encontrarán la sección “Rutas de buses de </w:t>
-      </w:r>
-      <w:r>
-        <w:rPr>
-          <w:lang w:val="es-CO"/>
-        </w:rPr>
-        <w:t>Singapur</w:t>
-      </w:r>
-      <w:r>
-        <w:rPr>
-          <w:lang w:val="es-CO"/>
-        </w:rPr>
-        <w:t xml:space="preserve">”.  Al descargar el archivo singapure_bus_routes.zip, deben descomprimirlo y copiar todos los </w:t>
-      </w:r>
-      <w:r>
-        <w:rPr>
-          <w:lang w:val="es-CO"/>
-        </w:rPr>
-        <w:t>archivos</w:t>
-      </w:r>
-      <w:r>
-        <w:rPr>
-          <w:lang w:val="es-CO"/>
-        </w:rPr>
-        <w:t xml:space="preserve"> </w:t>
-      </w:r>
-      <w:r>
-        <w:rPr>
-          <w:i/>
-          <w:iCs/>
-          <w:lang w:val="es-CO"/>
-        </w:rPr>
-        <w:t>*</w:t>
-      </w:r>
-      <w:r>
-        <w:rPr>
-          <w:i/>
-          <w:iCs/>
-          <w:lang w:val="es-CO"/>
-        </w:rPr>
-        <w:t>.CSV</w:t>
-      </w:r>
-      <w:r>
-        <w:rPr>
-          <w:lang w:val="es-CO"/>
-        </w:rPr>
-        <w:t xml:space="preserve"> al directorio Data del proyecto SampleGraph.</w:t>
-      </w:r>
-    </w:p>
-    <w:p>
-      <w:pPr>
-        <w:jc w:val="both"/>
-        <w:rPr>
-          <w:lang w:val="es-CO"/>
-        </w:rPr>
-      </w:pPr>
-      <w:r>
-        <w:rPr>
-          <w:lang w:val="es-CO"/>
-        </w:rPr>
-        <w:t>Estos datos están tomados del siguiente proyecto de Kaggle</w:t>
-      </w:r>
-      <w:r>
-        <w:rPr>
-          <w:lang w:val="es-CO"/>
-        </w:rPr>
-        <w:t>:</w:t>
-      </w:r>
-    </w:p>
-    <w:p>
-      <w:pPr>
-        <w:jc w:val="both"/>
-        <w:rPr>
-          <w:lang w:val="es-CO"/>
-        </w:rPr>
-      </w:pPr>
-      <w:r>
-        <w:fldChar w:fldCharType="begin"/>
-      </w:r>
-      <w:r>
-        <w:rPr>
-          <w:lang w:val="es-CO"/>
-        </w:rPr>
-        <w:instrText xml:space="preserve"> HYPERLINK "https://www.kaggle.com/gowthamvarma/singapore-bus-data-land-transport-authority" </w:instrText>
-      </w:r>
-      <w:r>
-        <w:fldChar w:fldCharType="separate"/>
-      </w:r>
-      <w:r>
-        <w:rPr>
-          <w:rStyle w:val="Hyperlink"/>
-          <w:lang w:val="es-CO"/>
-        </w:rPr>
-        <w:t>https://www.kaggle.com/gowthamvarma/singapore-bus-data-land-transport-authority</w:t>
-      </w:r>
-      <w:r>
-        <w:rPr>
-          <w:rStyle w:val="Hyperlink"/>
-          <w:lang w:val="es-CO"/>
-        </w:rPr>
-        <w:fldChar w:fldCharType="end"/>
-      </w:r>
     </w:p>
     <w:p>
       <w:pPr>
@@ -10332,6 +10339,44 @@
 </file>
 
 <file path=customXml/item1.xml><?xml version="1.0" encoding="utf-8"?>
+<?mso-contentType ?>
+<FormTemplates xmlns="http://schemas.microsoft.com/sharepoint/v3/contenttype/forms">
+  <Display>DocumentLibraryForm</Display>
+  <Edit>DocumentLibraryForm</Edit>
+  <New>DocumentLibraryForm</New>
+</FormTemplates>
+</file>
+
+<file path=customXml/item2.xml><?xml version="1.0" encoding="utf-8"?>
+<p:properties xmlns:p="http://schemas.microsoft.com/office/2006/metadata/properties" xmlns:xsi="http://www.w3.org/2001/XMLSchema-instance" xmlns:pc="http://schemas.microsoft.com/office/infopath/2007/PartnerControls">
+  <documentManagement>
+    <SharedWithUsers xmlns="85e30bcc-d76c-4413-8e4d-2dce22fb0743">
+      <UserInfo>
+        <DisplayName>Dario Ernesto Correal Torres</DisplayName>
+        <AccountId>15</AccountId>
+        <AccountType/>
+      </UserInfo>
+      <UserInfo>
+        <DisplayName>Mario  Fernando De la rosa Rosero</DisplayName>
+        <AccountId>16</AccountId>
+        <AccountType/>
+      </UserInfo>
+      <UserInfo>
+        <DisplayName>Juan Pablo Fernandez Ramirez</DisplayName>
+        <AccountId>14</AccountId>
+        <AccountType/>
+      </UserInfo>
+      <UserInfo>
+        <DisplayName>Luis Esteban Florez Salamanca</DisplayName>
+        <AccountId>33</AccountId>
+        <AccountType/>
+      </UserInfo>
+    </SharedWithUsers>
+  </documentManagement>
+</p:properties>
+</file>
+
+<file path=customXml/item3.xml><?xml version="1.0" encoding="utf-8"?>
 <ct:contentTypeSchema xmlns:ct="http://schemas.microsoft.com/office/2006/metadata/contentType" xmlns:ma="http://schemas.microsoft.com/office/2006/metadata/properties/metaAttributes" ct:_="" ma:_="" ma:contentTypeName="Documento" ma:contentTypeID="0x01010023858CF01A2EF24688B692775F4C60A4" ma:contentTypeVersion="9" ma:contentTypeDescription="Crear nuevo documento." ma:contentTypeScope="" ma:versionID="5cbf312ae66d578d3da170c9b2523e41">
   <xsd:schema xmlns:xsd="http://www.w3.org/2001/XMLSchema" xmlns:xs="http://www.w3.org/2001/XMLSchema" xmlns:p="http://schemas.microsoft.com/office/2006/metadata/properties" xmlns:ns2="164883f8-7691-4ecf-b54a-664c0d0edefe" xmlns:ns3="85e30bcc-d76c-4413-8e4d-2dce22fb0743" targetNamespace="http://schemas.microsoft.com/office/2006/metadata/properties" ma:root="true" ma:fieldsID="d219a089fec87bb9352d8d27736652cc" ns2:_="" ns3:_="">
     <xsd:import namespace="164883f8-7691-4ecf-b54a-664c0d0edefe"/>
@@ -10528,49 +10573,29 @@
 </ct:contentTypeSchema>
 </file>
 
-<file path=customXml/item2.xml><?xml version="1.0" encoding="utf-8"?>
-<p:properties xmlns:p="http://schemas.microsoft.com/office/2006/metadata/properties" xmlns:xsi="http://www.w3.org/2001/XMLSchema-instance" xmlns:pc="http://schemas.microsoft.com/office/infopath/2007/PartnerControls">
-  <documentManagement>
-    <SharedWithUsers xmlns="85e30bcc-d76c-4413-8e4d-2dce22fb0743">
-      <UserInfo>
-        <DisplayName>Dario Ernesto Correal Torres</DisplayName>
-        <AccountId>15</AccountId>
-        <AccountType/>
-      </UserInfo>
-      <UserInfo>
-        <DisplayName>Mario  Fernando De la rosa Rosero</DisplayName>
-        <AccountId>16</AccountId>
-        <AccountType/>
-      </UserInfo>
-      <UserInfo>
-        <DisplayName>Juan Pablo Fernandez Ramirez</DisplayName>
-        <AccountId>14</AccountId>
-        <AccountType/>
-      </UserInfo>
-      <UserInfo>
-        <DisplayName>Luis Esteban Florez Salamanca</DisplayName>
-        <AccountId>33</AccountId>
-        <AccountType/>
-      </UserInfo>
-    </SharedWithUsers>
-  </documentManagement>
-</p:properties>
-</file>
-
-<file path=customXml/item3.xml><?xml version="1.0" encoding="utf-8"?>
-<?mso-contentType ?>
-<FormTemplates xmlns="http://schemas.microsoft.com/sharepoint/v3/contenttype/forms">
-  <Display>DocumentLibraryForm</Display>
-  <Edit>DocumentLibraryForm</Edit>
-  <New>DocumentLibraryForm</New>
-</FormTemplates>
-</file>
-
 <file path=customXml/item4.xml><?xml version="1.0" encoding="utf-8"?>
 <b:Sources xmlns:b="http://schemas.openxmlformats.org/officeDocument/2006/bibliography" xmlns="http://schemas.openxmlformats.org/officeDocument/2006/bibliography" SelectedStyle="\APASixthEditionOfficeOnline.xsl" StyleName="APA" Version="6"/>
 </file>
 
 <file path=customXml/itemProps1.xml><?xml version="1.0" encoding="utf-8"?>
+<ds:datastoreItem xmlns:ds="http://schemas.openxmlformats.org/officeDocument/2006/customXml" ds:itemID="{58AFF83A-2C1F-4B0C-9BCE-EE49F5226348}">
+  <ds:schemaRefs>
+    <ds:schemaRef ds:uri="http://schemas.microsoft.com/sharepoint/v3/contenttype/forms"/>
+  </ds:schemaRefs>
+</ds:datastoreItem>
+</file>
+
+<file path=customXml/itemProps2.xml><?xml version="1.0" encoding="utf-8"?>
+<ds:datastoreItem xmlns:ds="http://schemas.openxmlformats.org/officeDocument/2006/customXml" ds:itemID="{D3B4676A-CA48-4E6B-BABE-1535A7A288F6}">
+  <ds:schemaRefs>
+    <ds:schemaRef ds:uri="http://schemas.microsoft.com/office/2006/metadata/properties"/>
+    <ds:schemaRef ds:uri="http://schemas.microsoft.com/office/infopath/2007/PartnerControls"/>
+    <ds:schemaRef ds:uri="85e30bcc-d76c-4413-8e4d-2dce22fb0743"/>
+  </ds:schemaRefs>
+</ds:datastoreItem>
+</file>
+
+<file path=customXml/itemProps3.xml><?xml version="1.0" encoding="utf-8"?>
 <ds:datastoreItem xmlns:ds="http://schemas.openxmlformats.org/officeDocument/2006/customXml" ds:itemID="{6014B96C-0C82-4E0D-91AA-2A610C84071A}">
   <ds:schemaRefs>
     <ds:schemaRef ds:uri="http://schemas.microsoft.com/office/2006/metadata/contentType"/>
@@ -10589,24 +10614,6 @@
 </ds:datastoreItem>
 </file>
 
-<file path=customXml/itemProps2.xml><?xml version="1.0" encoding="utf-8"?>
-<ds:datastoreItem xmlns:ds="http://schemas.openxmlformats.org/officeDocument/2006/customXml" ds:itemID="{D3B4676A-CA48-4E6B-BABE-1535A7A288F6}">
-  <ds:schemaRefs>
-    <ds:schemaRef ds:uri="http://schemas.microsoft.com/office/2006/metadata/properties"/>
-    <ds:schemaRef ds:uri="http://schemas.microsoft.com/office/infopath/2007/PartnerControls"/>
-    <ds:schemaRef ds:uri="85e30bcc-d76c-4413-8e4d-2dce22fb0743"/>
-  </ds:schemaRefs>
-</ds:datastoreItem>
-</file>
-
-<file path=customXml/itemProps3.xml><?xml version="1.0" encoding="utf-8"?>
-<ds:datastoreItem xmlns:ds="http://schemas.openxmlformats.org/officeDocument/2006/customXml" ds:itemID="{58AFF83A-2C1F-4B0C-9BCE-EE49F5226348}">
-  <ds:schemaRefs>
-    <ds:schemaRef ds:uri="http://schemas.microsoft.com/sharepoint/v3/contenttype/forms"/>
-  </ds:schemaRefs>
-</ds:datastoreItem>
-</file>
-
 <file path=customXml/itemProps4.xml><?xml version="1.0" encoding="utf-8"?>
 <ds:datastoreItem xmlns:ds="http://schemas.openxmlformats.org/officeDocument/2006/customXml" ds:itemID="{85BC4615-3343-4BE3-9ACF-1886461E5A91}">
   <ds:schemaRefs>

</xml_diff>